<commit_message>
knitted lesson 5 and project part 1
</commit_message>
<xml_diff>
--- a/Lesson 5 Homework Packet/Lesson 5 Homework Packet/Week_05_HW_Submission.docx
+++ b/Lesson 5 Homework Packet/Lesson 5 Homework Packet/Week_05_HW_Submission.docx
@@ -869,7 +869,7 @@
         <w:rPr>
           <w:rStyle w:val="CommentTok"/>
         </w:rPr>
-        <w:t xml:space="preserve"># Insert your R code here.</w:t>
+        <w:t xml:space="preserve"># Compare proportions of credit unions that are rated as outstanding to the proportion of banks</w:t>
       </w:r>
       <w:r>
         <w:br w:type="textWrapping"/>
@@ -4325,7 +4325,7 @@
     </w:lvl>
   </w:abstractNum>
   <w:abstractNum w:abstractNumId="990">
-    <w:nsid w:val="4cef6eb2"/>
+    <w:nsid w:val="69265c57"/>
     <w:multiLevelType w:val="multilevel"/>
     <w:lvl w:ilvl="0">
       <w:numFmt w:val="bullet"/>

</xml_diff>